<commit_message>
código em html com chaves api e endpoint
</commit_message>
<xml_diff>
--- a/Prova2.docx
+++ b/Prova2.docx
@@ -473,6 +473,186 @@
           <w:bCs/>
         </w:rPr>
       </w:pPr>
+      <w:r>
+        <w:rPr>
+          <w:rFonts w:ascii="Times New Roman" w:hAnsi="Times New Roman" w:cs="Times New Roman"/>
+          <w:b/>
+          <w:bCs/>
+        </w:rPr>
+        <w:lastRenderedPageBreak/>
+        <w:t xml:space="preserve">Valores </w:t>
+      </w:r>
+      <w:r>
+        <w:rPr>
+          <w:rFonts w:ascii="Times New Roman" w:hAnsi="Times New Roman" w:cs="Times New Roman"/>
+          <w:b/>
+          <w:bCs/>
+        </w:rPr>
+        <w:br/>
+      </w:r>
+      <w:r>
+        <w:rPr>
+          <w:rFonts w:ascii="Times New Roman" w:hAnsi="Times New Roman" w:cs="Times New Roman"/>
+          <w:b/>
+          <w:bCs/>
+        </w:rPr>
+        <w:drawing>
+          <wp:inline distT="0" distB="0" distL="0" distR="0" wp14:anchorId="70DE504A" wp14:editId="7D8DC3DC">
+            <wp:extent cx="5400040" cy="2468245"/>
+            <wp:effectExtent l="0" t="0" r="0" b="8255"/>
+            <wp:docPr id="1157300561" name="Imagem 1" descr="Interface gráfica do usuário, Texto, Aplicativo, Email&#10;&#10;Descrição gerada automaticamente"/>
+            <wp:cNvGraphicFramePr>
+              <a:graphicFrameLocks xmlns:a="http://schemas.openxmlformats.org/drawingml/2006/main" noChangeAspect="1"/>
+            </wp:cNvGraphicFramePr>
+            <a:graphic xmlns:a="http://schemas.openxmlformats.org/drawingml/2006/main">
+              <a:graphicData uri="http://schemas.openxmlformats.org/drawingml/2006/picture">
+                <pic:pic xmlns:pic="http://schemas.openxmlformats.org/drawingml/2006/picture">
+                  <pic:nvPicPr>
+                    <pic:cNvPr id="1157300561" name="Imagem 1" descr="Interface gráfica do usuário, Texto, Aplicativo, Email&#10;&#10;Descrição gerada automaticamente"/>
+                    <pic:cNvPicPr/>
+                  </pic:nvPicPr>
+                  <pic:blipFill>
+                    <a:blip r:embed="rId4"/>
+                    <a:stretch>
+                      <a:fillRect/>
+                    </a:stretch>
+                  </pic:blipFill>
+                  <pic:spPr>
+                    <a:xfrm>
+                      <a:off x="0" y="0"/>
+                      <a:ext cx="5400040" cy="2468245"/>
+                    </a:xfrm>
+                    <a:prstGeom prst="rect">
+                      <a:avLst/>
+                    </a:prstGeom>
+                  </pic:spPr>
+                </pic:pic>
+              </a:graphicData>
+            </a:graphic>
+          </wp:inline>
+        </w:drawing>
+      </w:r>
+      <w:r>
+        <w:rPr>
+          <w:rFonts w:ascii="Times New Roman" w:hAnsi="Times New Roman" w:cs="Times New Roman"/>
+          <w:b/>
+          <w:bCs/>
+        </w:rPr>
+        <w:br/>
+      </w:r>
+      <w:r>
+        <w:rPr>
+          <w:rFonts w:ascii="Times New Roman" w:hAnsi="Times New Roman" w:cs="Times New Roman"/>
+          <w:b/>
+          <w:bCs/>
+        </w:rPr>
+        <w:br/>
+      </w:r>
+      <w:proofErr w:type="spellStart"/>
+      <w:r>
+        <w:rPr>
+          <w:rFonts w:ascii="Times New Roman" w:hAnsi="Times New Roman" w:cs="Times New Roman"/>
+          <w:b/>
+          <w:bCs/>
+        </w:rPr>
+        <w:t>endpoint</w:t>
+      </w:r>
+      <w:proofErr w:type="spellEnd"/>
+      <w:r>
+        <w:rPr>
+          <w:rFonts w:ascii="Times New Roman" w:hAnsi="Times New Roman" w:cs="Times New Roman"/>
+          <w:b/>
+          <w:bCs/>
+        </w:rPr>
+        <w:t xml:space="preserve"> e chaves api</w:t>
+      </w:r>
+      <w:r>
+        <w:rPr>
+          <w:rFonts w:ascii="Times New Roman" w:hAnsi="Times New Roman" w:cs="Times New Roman"/>
+          <w:b/>
+          <w:bCs/>
+        </w:rPr>
+        <w:br/>
+      </w:r>
+      <w:hyperlink r:id="rId5" w:history="1">
+        <w:r>
+          <w:rPr>
+            <w:rStyle w:val="Hyperlink"/>
+            <w:rFonts w:ascii="Times New Roman" w:hAnsi="Times New Roman" w:cs="Times New Roman"/>
+            <w:b/>
+            <w:bCs/>
+          </w:rPr>
+          <w:t>https://reconhecimentoprova2.cognitiveservices.azure.com/face/v1.0/detect</w:t>
+        </w:r>
+      </w:hyperlink>
+    </w:p>
+    <w:p>
+      <w:pPr>
+        <w:spacing w:after="0" w:line="240" w:lineRule="auto"/>
+        <w:rPr>
+          <w:rFonts w:ascii="Times New Roman" w:hAnsi="Times New Roman" w:cs="Times New Roman"/>
+          <w:b/>
+          <w:bCs/>
+        </w:rPr>
+      </w:pPr>
+      <w:r>
+        <w:rPr>
+          <w:rFonts w:ascii="Times New Roman" w:hAnsi="Times New Roman" w:cs="Times New Roman"/>
+          <w:b/>
+          <w:bCs/>
+        </w:rPr>
+        <w:br/>
+      </w:r>
+      <w:r>
+        <w:rPr>
+          <w:rFonts w:ascii="Times New Roman" w:hAnsi="Times New Roman" w:cs="Times New Roman"/>
+          <w:b/>
+          <w:bCs/>
+        </w:rPr>
+        <w:t>6JXH8i0huVYzbFf1q4I1OAlmhgC9aJKLAbW11lx93AAO6JplIMCrJQQJ99AKACZoyfiXJ3w3AAAKACOGwjts</w:t>
+      </w:r>
+      <w:r>
+        <w:rPr>
+          <w:rFonts w:ascii="Times New Roman" w:hAnsi="Times New Roman" w:cs="Times New Roman"/>
+          <w:b/>
+          <w:bCs/>
+        </w:rPr>
+        <w:t xml:space="preserve"> – CHAVE 1</w:t>
+      </w:r>
+    </w:p>
+    <w:p>
+      <w:pPr>
+        <w:spacing w:after="0" w:line="240" w:lineRule="auto"/>
+        <w:rPr>
+          <w:rFonts w:ascii="Times New Roman" w:hAnsi="Times New Roman" w:cs="Times New Roman"/>
+          <w:b/>
+          <w:bCs/>
+        </w:rPr>
+      </w:pPr>
+      <w:r>
+        <w:rPr>
+          <w:rFonts w:ascii="Times New Roman" w:hAnsi="Times New Roman" w:cs="Times New Roman"/>
+          <w:b/>
+          <w:bCs/>
+        </w:rPr>
+        <w:br/>
+      </w:r>
+      <w:r>
+        <w:rPr>
+          <w:rFonts w:ascii="Times New Roman" w:hAnsi="Times New Roman" w:cs="Times New Roman"/>
+          <w:b/>
+          <w:bCs/>
+        </w:rPr>
+        <w:t>7A3HXGG05bMH1UvACZbc8hPyiWWNdQbXPPjXM07dcHEE9flvzhFbJQQJ99AKACZoyfiXJ3w3AAAKACOGeepd</w:t>
+      </w:r>
+      <w:r>
+        <w:rPr>
+          <w:rFonts w:ascii="Times New Roman" w:hAnsi="Times New Roman" w:cs="Times New Roman"/>
+          <w:b/>
+          <w:bCs/>
+        </w:rPr>
+        <w:t xml:space="preserve"> – CHAVE 2</w:t>
+      </w:r>
     </w:p>
     <w:sectPr>
       <w:pgSz w:w="11906" w:h="16838"/>
@@ -1408,6 +1588,29 @@
       <w:spacing w:val="5"/>
     </w:rPr>
   </w:style>
+  <w:style w:type="character" w:styleId="Hyperlink">
+    <w:name w:val="Hyperlink"/>
+    <w:basedOn w:val="Fontepargpadro"/>
+    <w:uiPriority w:val="99"/>
+    <w:unhideWhenUsed/>
+    <w:rsid w:val="00F1287B"/>
+    <w:rPr>
+      <w:color w:val="467886" w:themeColor="hyperlink"/>
+      <w:u w:val="single"/>
+    </w:rPr>
+  </w:style>
+  <w:style w:type="character" w:styleId="MenoPendente">
+    <w:name w:val="Unresolved Mention"/>
+    <w:basedOn w:val="Fontepargpadro"/>
+    <w:uiPriority w:val="99"/>
+    <w:semiHidden/>
+    <w:unhideWhenUsed/>
+    <w:rsid w:val="00F1287B"/>
+    <w:rPr>
+      <w:color w:val="605E5C"/>
+      <w:shd w:val="clear" w:color="auto" w:fill="E1DFDD"/>
+    </w:rPr>
+  </w:style>
 </w:styles>
 </file>
 

</xml_diff>